<commit_message>
Update : SRS record
</commit_message>
<xml_diff>
--- a/docs/4_SRS_Record_ver1.3.docx
+++ b/docs/4_SRS_Record_ver1.3.docx
@@ -12503,12 +12503,6 @@
                 <w:rFonts w:ascii="Arial" w:hAnsi="Arial" w:cs="Arial"/>
               </w:rPr>
             </w:pPr>
-            <w:r>
-              <w:rPr>
-                <w:rFonts w:ascii="Arial" w:hAnsi="Arial" w:cs="Arial"/>
-              </w:rPr>
-              <w:t>c</w:t>
-            </w:r>
           </w:p>
         </w:tc>
         <w:tc>
@@ -20751,7 +20745,6 @@
         </w:numPr>
       </w:pPr>
       <w:r>
-        <w:lastRenderedPageBreak/>
         <w:t>All packages, classes, and methods shall follow standardized naming conventions to simplify maintenance and future expansion</w:t>
       </w:r>
       <w:r>
@@ -20960,6 +20953,7 @@
           <w:sz w:val="20"/>
           <w:szCs w:val="20"/>
         </w:rPr>
+        <w:lastRenderedPageBreak/>
         <w:t xml:space="preserve">Software </w:t>
       </w:r>
       <w:r>
@@ -21107,7 +21101,6 @@
           <w:sz w:val="20"/>
           <w:szCs w:val="20"/>
         </w:rPr>
-        <w:lastRenderedPageBreak/>
         <w:t>Activity</w:t>
       </w:r>
       <w:r>
@@ -21265,7 +21258,6 @@
           <w:bCs/>
           <w:noProof/>
         </w:rPr>
-        <w:lastRenderedPageBreak/>
         <w:drawing>
           <wp:inline distT="0" distB="0" distL="0" distR="0" wp14:anchorId="63F121F2" wp14:editId="0C77E52A">
             <wp:extent cx="4752975" cy="3514725"/>
@@ -21349,7 +21341,6 @@
           <w:bCs/>
           <w:noProof/>
         </w:rPr>
-        <w:lastRenderedPageBreak/>
         <w:drawing>
           <wp:inline distT="0" distB="0" distL="0" distR="0" wp14:anchorId="667D2DA4" wp14:editId="2DC079AF">
             <wp:extent cx="5707380" cy="8401050"/>
@@ -21413,7 +21404,6 @@
           <w:b/>
           <w:bCs/>
         </w:rPr>
-        <w:lastRenderedPageBreak/>
         <w:t>Alternative Flow</w:t>
       </w:r>
     </w:p>
@@ -21514,7 +21504,6 @@
           <w:bCs/>
           <w:noProof/>
         </w:rPr>
-        <w:lastRenderedPageBreak/>
         <w:drawing>
           <wp:inline distT="0" distB="0" distL="0" distR="0" wp14:anchorId="0607B717" wp14:editId="3F37C72A">
             <wp:extent cx="5943600" cy="5441950"/>
@@ -21577,6 +21566,7 @@
           <w:sz w:val="20"/>
           <w:szCs w:val="20"/>
         </w:rPr>
+        <w:lastRenderedPageBreak/>
         <w:t xml:space="preserve"> </w:t>
       </w:r>
       <w:bookmarkStart w:id="37" w:name="_Toc212562156"/>
@@ -21657,7 +21647,6 @@
           <w:sz w:val="20"/>
           <w:szCs w:val="20"/>
         </w:rPr>
-        <w:lastRenderedPageBreak/>
         <w:t xml:space="preserve"> </w:t>
       </w:r>
       <w:bookmarkStart w:id="38" w:name="_Toc212562157"/>

</xml_diff>